<commit_message>
working on report, updated code, added some data
</commit_message>
<xml_diff>
--- a/tables/distTableVpi.docx
+++ b/tables/distTableVpi.docx
@@ -337,7 +337,7 @@
                 <w:szCs w:val="24"/>
                 <w:color w:val="000000"/>
               </w:rPr>
-              <w:t xml:space="preserve">0.258</w:t>
+              <w:t xml:space="preserve">0.852</w:t>
             </w:r>
           </w:p>
         </w:tc>
@@ -519,7 +519,7 @@
                 <w:szCs w:val="24"/>
                 <w:color w:val="000000"/>
               </w:rPr>
-              <w:t xml:space="preserve">28.056</w:t>
+              <w:t xml:space="preserve">20.676</w:t>
             </w:r>
           </w:p>
         </w:tc>
@@ -701,7 +701,7 @@
                 <w:szCs w:val="24"/>
                 <w:color w:val="000000"/>
               </w:rPr>
-              <w:t xml:space="preserve">0.568</w:t>
+              <w:t xml:space="preserve">0.507</w:t>
             </w:r>
           </w:p>
         </w:tc>
@@ -839,7 +839,7 @@
                 <w:szCs w:val="24"/>
                 <w:color w:val="000000"/>
               </w:rPr>
-              <w:t xml:space="preserve">37</w:t>
+              <w:t xml:space="preserve">35</w:t>
             </w:r>
           </w:p>
         </w:tc>
@@ -1021,7 +1021,7 @@
                 <w:szCs w:val="24"/>
                 <w:color w:val="000000"/>
               </w:rPr>
-              <w:t xml:space="preserve">40</w:t>
+              <w:t xml:space="preserve">38</w:t>
             </w:r>
           </w:p>
         </w:tc>

</xml_diff>